<commit_message>
slowly finishing first hypothesis
</commit_message>
<xml_diff>
--- a/Notes to look into.docx
+++ b/Notes to look into.docx
@@ -3,16 +3,14 @@
 <w:document xmlns:wpc="http://schemas.microsoft.com/office/word/2010/wordprocessingCanvas" xmlns:mc="http://schemas.openxmlformats.org/markup-compatibility/2006" xmlns:o="urn:schemas-microsoft-com:office:office" xmlns:r="http://schemas.openxmlformats.org/officeDocument/2006/relationships" xmlns:m="http://schemas.openxmlformats.org/officeDocument/2006/math" xmlns:v="urn:schemas-microsoft-com:vml" xmlns:wp14="http://schemas.microsoft.com/office/word/2010/wordprocessingDrawing" xmlns:wp="http://schemas.openxmlformats.org/drawingml/2006/wordprocessingDrawing" xmlns:w10="urn:schemas-microsoft-com:office:word" xmlns:w="http://schemas.openxmlformats.org/wordprocessingml/2006/main" xmlns:w14="http://schemas.microsoft.com/office/word/2010/wordml" xmlns:w15="http://schemas.microsoft.com/office/word/2012/wordml" xmlns:wpg="http://schemas.microsoft.com/office/word/2010/wordprocessingGroup" xmlns:wpi="http://schemas.microsoft.com/office/word/2010/wordprocessingInk" xmlns:wne="http://schemas.microsoft.com/office/word/2006/wordml" xmlns:wps="http://schemas.microsoft.com/office/word/2010/wordprocessingShape" mc:Ignorable="w14 w15 wp14">
   <w:body>
     <w:p>
-      <w:pPr>
-        <w:rPr>
-          <w:lang w:val="pl-PL"/>
-        </w:rPr>
-      </w:pPr>
       <w:r>
-        <w:rPr>
-          <w:lang w:val="pl-PL"/>
-        </w:rPr>
         <w:t>Make sure everyone knows when you talk about scenarios and phases..</w:t>
+      </w:r>
+    </w:p>
+    <w:p/>
+    <w:p>
+      <w:r>
+        <w:t>Time! Past, present? Future? What and where!</w:t>
       </w:r>
       <w:bookmarkStart w:id="0" w:name="_GoBack"/>
       <w:bookmarkEnd w:id="0"/>

</xml_diff>

<commit_message>
did do changes. a lot of comms written
</commit_message>
<xml_diff>
--- a/Notes to look into.docx
+++ b/Notes to look into.docx
@@ -11,6 +11,13 @@
     <w:p>
       <w:r>
         <w:t>Time! Past, present? Future? What and where!</w:t>
+      </w:r>
+    </w:p>
+    <w:p/>
+    <w:p/>
+    <w:p>
+      <w:r>
+        <w:t>Where to put comparision of both types of cars???</w:t>
       </w:r>
       <w:bookmarkStart w:id="0" w:name="_GoBack"/>
       <w:bookmarkEnd w:id="0"/>

</xml_diff>

<commit_message>
most of kot's poprawki wprowadzone
</commit_message>
<xml_diff>
--- a/Notes to look into.docx
+++ b/Notes to look into.docx
@@ -4,10 +4,18 @@
   <w:body>
     <w:p>
       <w:r>
-        <w:t>Make sure everyone knows when you talk about scenarios and phases..</w:t>
-      </w:r>
+        <w:t>Make sure everyone knows when you talk about scenarios and phases</w:t>
+      </w:r>
+      <w:proofErr w:type="gramStart"/>
+      <w:r>
+        <w:t>..</w:t>
+      </w:r>
+      <w:proofErr w:type="gramEnd"/>
     </w:p>
-    <w:p/>
+    <w:p>
+      <w:bookmarkStart w:id="0" w:name="_GoBack"/>
+      <w:bookmarkEnd w:id="0"/>
+    </w:p>
     <w:p>
       <w:pPr>
         <w:rPr>
@@ -24,25 +32,33 @@
       </w:r>
     </w:p>
     <w:p/>
-    <w:p/>
     <w:p>
       <w:r>
-        <w:t>Where to put comparision of both types of cars???</w:t>
+        <w:t xml:space="preserve">Where to put </w:t>
+      </w:r>
+      <w:proofErr w:type="spellStart"/>
+      <w:r>
+        <w:t>comparision</w:t>
+      </w:r>
+      <w:proofErr w:type="spellEnd"/>
+      <w:r>
+        <w:t xml:space="preserve"> of both types of cars???</w:t>
       </w:r>
     </w:p>
-    <w:p/>
     <w:p>
       <w:r>
-        <w:t>That damn graph super grap[h – remere red line</w:t>
+        <w:t>Conclusions..?</w:t>
       </w:r>
     </w:p>
-    <w:p/>
     <w:p>
       <w:r>
+        <w:t>Chapter titles</w:t>
+      </w:r>
+    </w:p>
+    <w:p>
+      <w:r>
         <w:t>Change title…..</w:t>
       </w:r>
-      <w:bookmarkStart w:id="0" w:name="_GoBack"/>
-      <w:bookmarkEnd w:id="0"/>
     </w:p>
     <w:sectPr>
       <w:pgSz w:w="11906" w:h="16838"/>

</xml_diff>

<commit_message>
after meeting with eddie..
</commit_message>
<xml_diff>
--- a/Notes to look into.docx
+++ b/Notes to look into.docx
@@ -3,62 +3,454 @@
 <w:document xmlns:wpc="http://schemas.microsoft.com/office/word/2010/wordprocessingCanvas" xmlns:mc="http://schemas.openxmlformats.org/markup-compatibility/2006" xmlns:o="urn:schemas-microsoft-com:office:office" xmlns:r="http://schemas.openxmlformats.org/officeDocument/2006/relationships" xmlns:m="http://schemas.openxmlformats.org/officeDocument/2006/math" xmlns:v="urn:schemas-microsoft-com:vml" xmlns:wp14="http://schemas.microsoft.com/office/word/2010/wordprocessingDrawing" xmlns:wp="http://schemas.openxmlformats.org/drawingml/2006/wordprocessingDrawing" xmlns:w10="urn:schemas-microsoft-com:office:word" xmlns:w="http://schemas.openxmlformats.org/wordprocessingml/2006/main" xmlns:w14="http://schemas.microsoft.com/office/word/2010/wordml" xmlns:w15="http://schemas.microsoft.com/office/word/2012/wordml" xmlns:wpg="http://schemas.microsoft.com/office/word/2010/wordprocessingGroup" xmlns:wpi="http://schemas.microsoft.com/office/word/2010/wordprocessingInk" xmlns:wne="http://schemas.microsoft.com/office/word/2006/wordml" xmlns:wps="http://schemas.microsoft.com/office/word/2010/wordprocessingShape" mc:Ignorable="w14 w15 wp14">
   <w:body>
     <w:p>
-      <w:r>
-        <w:t>Make sure everyone knows when you talk about scenarios and phases</w:t>
-      </w:r>
-      <w:proofErr w:type="gramStart"/>
-      <w:r>
-        <w:t>..</w:t>
-      </w:r>
-      <w:proofErr w:type="gramEnd"/>
-    </w:p>
-    <w:p>
+      <w:pPr>
+        <w:rPr>
+          <w:sz w:val="24"/>
+          <w:szCs w:val="24"/>
+        </w:rPr>
+      </w:pPr>
+      <w:r>
+        <w:rPr>
+          <w:sz w:val="24"/>
+          <w:szCs w:val="24"/>
+        </w:rPr>
+        <w:t>Make sure everyone knows when you talk about scenarios and phases..</w:t>
+      </w:r>
+    </w:p>
+    <w:p>
+      <w:pPr>
+        <w:rPr>
+          <w:sz w:val="24"/>
+          <w:szCs w:val="24"/>
+        </w:rPr>
+      </w:pPr>
+    </w:p>
+    <w:p>
+      <w:pPr>
+        <w:pStyle w:val="Akapitzlist"/>
+        <w:numPr>
+          <w:ilvl w:val="0"/>
+          <w:numId w:val="1"/>
+        </w:numPr>
+        <w:rPr>
+          <w:b/>
+          <w:sz w:val="24"/>
+          <w:szCs w:val="24"/>
+        </w:rPr>
+      </w:pPr>
+      <w:r>
+        <w:rPr>
+          <w:b/>
+          <w:sz w:val="24"/>
+          <w:szCs w:val="24"/>
+        </w:rPr>
+        <w:t>Time! Past, present? Future? What and where!</w:t>
+      </w:r>
+    </w:p>
+    <w:p>
+      <w:pPr>
+        <w:pStyle w:val="Akapitzlist"/>
+        <w:numPr>
+          <w:ilvl w:val="0"/>
+          <w:numId w:val="1"/>
+        </w:numPr>
+        <w:rPr>
+          <w:b/>
+          <w:sz w:val="24"/>
+          <w:szCs w:val="24"/>
+        </w:rPr>
+      </w:pPr>
+      <w:r>
+        <w:rPr>
+          <w:b/>
+          <w:sz w:val="24"/>
+          <w:szCs w:val="24"/>
+        </w:rPr>
+        <w:t>Conclusions..?</w:t>
+      </w:r>
+    </w:p>
+    <w:p>
+      <w:pPr>
+        <w:pStyle w:val="Akapitzlist"/>
+        <w:numPr>
+          <w:ilvl w:val="0"/>
+          <w:numId w:val="1"/>
+        </w:numPr>
+        <w:rPr>
+          <w:b/>
+          <w:sz w:val="24"/>
+          <w:szCs w:val="24"/>
+        </w:rPr>
+      </w:pPr>
+      <w:r>
+        <w:rPr>
+          <w:b/>
+          <w:sz w:val="24"/>
+          <w:szCs w:val="24"/>
+        </w:rPr>
+        <w:t>Chapter titles</w:t>
+      </w:r>
+    </w:p>
+    <w:p>
+      <w:pPr>
+        <w:pStyle w:val="Akapitzlist"/>
+        <w:numPr>
+          <w:ilvl w:val="0"/>
+          <w:numId w:val="1"/>
+        </w:numPr>
+        <w:rPr>
+          <w:b/>
+          <w:sz w:val="24"/>
+          <w:szCs w:val="24"/>
+        </w:rPr>
+      </w:pPr>
+      <w:r>
+        <w:rPr>
+          <w:b/>
+          <w:sz w:val="24"/>
+          <w:szCs w:val="24"/>
+        </w:rPr>
+        <w:t>Change title…..</w:t>
+      </w:r>
+    </w:p>
+    <w:p>
+      <w:pPr>
+        <w:pStyle w:val="Akapitzlist"/>
+        <w:numPr>
+          <w:ilvl w:val="0"/>
+          <w:numId w:val="1"/>
+        </w:numPr>
+        <w:rPr>
+          <w:b/>
+          <w:sz w:val="24"/>
+          <w:szCs w:val="24"/>
+        </w:rPr>
+      </w:pPr>
+      <w:r>
+        <w:rPr>
+          <w:b/>
+          <w:sz w:val="24"/>
+          <w:szCs w:val="24"/>
+        </w:rPr>
+        <w:t>Money back</w:t>
+      </w:r>
+    </w:p>
+    <w:p>
+      <w:pPr>
+        <w:rPr>
+          <w:b/>
+          <w:sz w:val="24"/>
+          <w:szCs w:val="24"/>
+        </w:rPr>
+      </w:pPr>
+    </w:p>
+    <w:p>
+      <w:pPr>
+        <w:pStyle w:val="Akapitzlist"/>
+        <w:numPr>
+          <w:ilvl w:val="0"/>
+          <w:numId w:val="1"/>
+        </w:numPr>
+        <w:rPr>
+          <w:b/>
+          <w:sz w:val="24"/>
+          <w:szCs w:val="24"/>
+        </w:rPr>
+      </w:pPr>
+      <w:r>
+        <w:rPr>
+          <w:b/>
+          <w:sz w:val="24"/>
+          <w:szCs w:val="24"/>
+        </w:rPr>
+        <w:t xml:space="preserve">SOFTWARE NEGINEERING AND MODEL DEVELOPMENT </w:t>
+      </w:r>
+    </w:p>
+    <w:p>
+      <w:pPr>
+        <w:pStyle w:val="Akapitzlist"/>
+        <w:rPr>
+          <w:b/>
+          <w:sz w:val="24"/>
+          <w:szCs w:val="24"/>
+        </w:rPr>
+      </w:pPr>
+    </w:p>
+    <w:p>
+      <w:pPr>
+        <w:pStyle w:val="Akapitzlist"/>
+        <w:numPr>
+          <w:ilvl w:val="0"/>
+          <w:numId w:val="1"/>
+        </w:numPr>
+        <w:rPr>
+          <w:b/>
+          <w:sz w:val="24"/>
+          <w:szCs w:val="24"/>
+        </w:rPr>
+      </w:pPr>
+      <w:r>
+        <w:rPr>
+          <w:b/>
+          <w:sz w:val="24"/>
+          <w:szCs w:val="24"/>
+        </w:rPr>
+        <w:t>JUST RESULTS OR EXPERIMENTAL RESULTS</w:t>
+      </w:r>
+    </w:p>
+    <w:p>
+      <w:pPr>
+        <w:pStyle w:val="Akapitzlist"/>
+        <w:rPr>
+          <w:b/>
+          <w:sz w:val="24"/>
+          <w:szCs w:val="24"/>
+        </w:rPr>
+      </w:pPr>
+    </w:p>
+    <w:p>
+      <w:pPr>
+        <w:pStyle w:val="Akapitzlist"/>
+        <w:numPr>
+          <w:ilvl w:val="0"/>
+          <w:numId w:val="1"/>
+        </w:numPr>
+        <w:rPr>
+          <w:b/>
+          <w:sz w:val="24"/>
+          <w:szCs w:val="24"/>
+        </w:rPr>
+      </w:pPr>
+    </w:p>
+    <w:p>
+      <w:pPr>
+        <w:rPr>
+          <w:b/>
+          <w:sz w:val="24"/>
+          <w:szCs w:val="24"/>
+        </w:rPr>
+      </w:pPr>
+    </w:p>
+    <w:p>
+      <w:pPr>
+        <w:pStyle w:val="Akapitzlist"/>
+        <w:numPr>
+          <w:ilvl w:val="0"/>
+          <w:numId w:val="1"/>
+        </w:numPr>
+        <w:rPr>
+          <w:b/>
+          <w:sz w:val="24"/>
+          <w:szCs w:val="24"/>
+        </w:rPr>
+      </w:pPr>
+      <w:r>
+        <w:rPr>
+          <w:b/>
+          <w:sz w:val="24"/>
+          <w:szCs w:val="24"/>
+        </w:rPr>
+        <w:t>ONLY MAJOR CHPATERS CAPITALIZED</w:t>
+      </w:r>
+    </w:p>
+    <w:p>
+      <w:pPr>
+        <w:pStyle w:val="Akapitzlist"/>
+        <w:rPr>
+          <w:b/>
+          <w:sz w:val="24"/>
+          <w:szCs w:val="24"/>
+        </w:rPr>
+      </w:pPr>
+    </w:p>
+    <w:p>
+      <w:pPr>
+        <w:pStyle w:val="Akapitzlist"/>
+        <w:numPr>
+          <w:ilvl w:val="0"/>
+          <w:numId w:val="1"/>
+        </w:numPr>
+        <w:rPr>
+          <w:b/>
+          <w:sz w:val="24"/>
+          <w:szCs w:val="24"/>
+        </w:rPr>
+      </w:pPr>
+      <w:r>
+        <w:rPr>
+          <w:b/>
+          <w:sz w:val="24"/>
+          <w:szCs w:val="24"/>
+        </w:rPr>
+        <w:t xml:space="preserve">ABBRIATION. </w:t>
+      </w:r>
+    </w:p>
+    <w:p>
+      <w:pPr>
+        <w:pStyle w:val="Akapitzlist"/>
+        <w:rPr>
+          <w:b/>
+          <w:sz w:val="24"/>
+          <w:szCs w:val="24"/>
+        </w:rPr>
+      </w:pPr>
+    </w:p>
+    <w:p>
+      <w:pPr>
+        <w:pStyle w:val="Akapitzlist"/>
+        <w:numPr>
+          <w:ilvl w:val="0"/>
+          <w:numId w:val="1"/>
+        </w:numPr>
+        <w:rPr>
+          <w:b/>
+          <w:sz w:val="24"/>
+          <w:szCs w:val="24"/>
+        </w:rPr>
+      </w:pPr>
+      <w:r>
+        <w:rPr>
+          <w:b/>
+          <w:sz w:val="24"/>
+          <w:szCs w:val="24"/>
+        </w:rPr>
+        <w:t>CONCLUSIONS:</w:t>
+      </w:r>
+    </w:p>
+    <w:p>
+      <w:pPr>
+        <w:pStyle w:val="Akapitzlist"/>
+        <w:rPr>
+          <w:b/>
+          <w:sz w:val="24"/>
+          <w:szCs w:val="24"/>
+        </w:rPr>
+      </w:pPr>
+    </w:p>
+    <w:p>
+      <w:pPr>
+        <w:pStyle w:val="Akapitzlist"/>
+        <w:numPr>
+          <w:ilvl w:val="1"/>
+          <w:numId w:val="1"/>
+        </w:numPr>
+        <w:rPr>
+          <w:b/>
+          <w:sz w:val="24"/>
+          <w:szCs w:val="24"/>
+        </w:rPr>
+      </w:pPr>
+      <w:r>
+        <w:rPr>
+          <w:b/>
+          <w:sz w:val="24"/>
+          <w:szCs w:val="24"/>
+        </w:rPr>
+        <w:t>DISSAPOINTMENT S</w:t>
+      </w:r>
+    </w:p>
+    <w:p>
+      <w:pPr>
+        <w:pStyle w:val="Akapitzlist"/>
+        <w:numPr>
+          <w:ilvl w:val="1"/>
+          <w:numId w:val="1"/>
+        </w:numPr>
+        <w:rPr>
+          <w:b/>
+          <w:sz w:val="24"/>
+          <w:szCs w:val="24"/>
+        </w:rPr>
+      </w:pPr>
+      <w:r>
+        <w:rPr>
+          <w:b/>
+          <w:sz w:val="24"/>
+          <w:szCs w:val="24"/>
+        </w:rPr>
+        <w:t>WRITE A LITTLR BIT PERSONALLY</w:t>
+      </w:r>
+    </w:p>
+    <w:p>
+      <w:pPr>
+        <w:pStyle w:val="Akapitzlist"/>
+        <w:numPr>
+          <w:ilvl w:val="1"/>
+          <w:numId w:val="1"/>
+        </w:numPr>
+        <w:rPr>
+          <w:b/>
+          <w:sz w:val="24"/>
+          <w:szCs w:val="24"/>
+        </w:rPr>
+      </w:pPr>
+      <w:r>
+        <w:rPr>
+          <w:b/>
+          <w:sz w:val="24"/>
+          <w:szCs w:val="24"/>
+        </w:rPr>
+        <w:t>HELICOPTER VIEW</w:t>
+      </w:r>
+    </w:p>
+    <w:p>
+      <w:pPr>
+        <w:pStyle w:val="Akapitzlist"/>
+        <w:numPr>
+          <w:ilvl w:val="1"/>
+          <w:numId w:val="1"/>
+        </w:numPr>
+        <w:rPr>
+          <w:b/>
+          <w:sz w:val="24"/>
+          <w:szCs w:val="24"/>
+        </w:rPr>
+      </w:pPr>
+      <w:r>
+        <w:rPr>
+          <w:b/>
+          <w:sz w:val="24"/>
+          <w:szCs w:val="24"/>
+        </w:rPr>
+        <w:t xml:space="preserve">PERSONAL  - I STH STH STH </w:t>
+      </w:r>
+    </w:p>
+    <w:p>
+      <w:pPr>
+        <w:rPr>
+          <w:b/>
+          <w:sz w:val="24"/>
+          <w:szCs w:val="24"/>
+        </w:rPr>
+      </w:pPr>
+      <w:r>
+        <w:rPr>
+          <w:b/>
+          <w:sz w:val="24"/>
+          <w:szCs w:val="24"/>
+        </w:rPr>
+        <w:t>4.3DISCUSSION – ONE PI CE OF TEXT – SEVERLA PARAGRAPHS</w:t>
+      </w:r>
+    </w:p>
+    <w:p>
+      <w:pPr>
+        <w:rPr>
+          <w:b/>
+          <w:sz w:val="24"/>
+          <w:szCs w:val="24"/>
+        </w:rPr>
+      </w:pPr>
+    </w:p>
+    <w:p>
+      <w:pPr>
+        <w:rPr>
+          <w:b/>
+          <w:sz w:val="24"/>
+          <w:szCs w:val="24"/>
+        </w:rPr>
+      </w:pPr>
       <w:bookmarkStart w:id="0" w:name="_GoBack"/>
       <w:bookmarkEnd w:id="0"/>
-    </w:p>
-    <w:p>
-      <w:pPr>
-        <w:rPr>
-          <w:b/>
-          <w:sz w:val="36"/>
-        </w:rPr>
-      </w:pPr>
-      <w:r>
-        <w:rPr>
-          <w:b/>
-          <w:sz w:val="36"/>
-        </w:rPr>
-        <w:t>Time! Past, present? Future? What and where!</w:t>
-      </w:r>
-    </w:p>
-    <w:p/>
-    <w:p>
-      <w:r>
-        <w:t xml:space="preserve">Where to put </w:t>
-      </w:r>
-      <w:proofErr w:type="spellStart"/>
-      <w:r>
-        <w:t>comparision</w:t>
-      </w:r>
-      <w:proofErr w:type="spellEnd"/>
-      <w:r>
-        <w:t xml:space="preserve"> of both types of cars???</w:t>
-      </w:r>
-    </w:p>
-    <w:p>
-      <w:r>
-        <w:t>Conclusions..?</w:t>
-      </w:r>
-    </w:p>
-    <w:p>
-      <w:r>
-        <w:t>Chapter titles</w:t>
-      </w:r>
-    </w:p>
-    <w:p>
-      <w:r>
-        <w:t>Change title…..</w:t>
-      </w:r>
     </w:p>
     <w:sectPr>
       <w:pgSz w:w="11906" w:h="16838"/>
@@ -68,6 +460,127 @@
     </w:sectPr>
   </w:body>
 </w:document>
+</file>
+
+<file path=word/numbering.xml><?xml version="1.0" encoding="utf-8"?>
+<w:numbering xmlns:wpc="http://schemas.microsoft.com/office/word/2010/wordprocessingCanvas" xmlns:mc="http://schemas.openxmlformats.org/markup-compatibility/2006" xmlns:o="urn:schemas-microsoft-com:office:office" xmlns:r="http://schemas.openxmlformats.org/officeDocument/2006/relationships" xmlns:m="http://schemas.openxmlformats.org/officeDocument/2006/math" xmlns:v="urn:schemas-microsoft-com:vml" xmlns:wp14="http://schemas.microsoft.com/office/word/2010/wordprocessingDrawing" xmlns:wp="http://schemas.openxmlformats.org/drawingml/2006/wordprocessingDrawing" xmlns:w10="urn:schemas-microsoft-com:office:word" xmlns:w="http://schemas.openxmlformats.org/wordprocessingml/2006/main" xmlns:w14="http://schemas.microsoft.com/office/word/2010/wordml" xmlns:w15="http://schemas.microsoft.com/office/word/2012/wordml" xmlns:wpg="http://schemas.microsoft.com/office/word/2010/wordprocessingGroup" xmlns:wpi="http://schemas.microsoft.com/office/word/2010/wordprocessingInk" xmlns:wne="http://schemas.microsoft.com/office/word/2006/wordml" xmlns:wps="http://schemas.microsoft.com/office/word/2010/wordprocessingShape" mc:Ignorable="w14 w15 wp14">
+  <w:abstractNum w:abstractNumId="0" w15:restartNumberingAfterBreak="0">
+    <w:nsid w:val="6ADA6B4D"/>
+    <w:multiLevelType w:val="hybridMultilevel"/>
+    <w:tmpl w:val="D338CCA8"/>
+    <w:lvl w:ilvl="0" w:tplc="08090001">
+      <w:start w:val="1"/>
+      <w:numFmt w:val="bullet"/>
+      <w:lvlText w:val=""/>
+      <w:lvlJc w:val="left"/>
+      <w:pPr>
+        <w:ind w:left="720" w:hanging="360"/>
+      </w:pPr>
+      <w:rPr>
+        <w:rFonts w:ascii="Symbol" w:hAnsi="Symbol" w:hint="default"/>
+      </w:rPr>
+    </w:lvl>
+    <w:lvl w:ilvl="1" w:tplc="08090003">
+      <w:start w:val="1"/>
+      <w:numFmt w:val="bullet"/>
+      <w:lvlText w:val="o"/>
+      <w:lvlJc w:val="left"/>
+      <w:pPr>
+        <w:ind w:left="1440" w:hanging="360"/>
+      </w:pPr>
+      <w:rPr>
+        <w:rFonts w:ascii="Courier New" w:hAnsi="Courier New" w:cs="Courier New" w:hint="default"/>
+      </w:rPr>
+    </w:lvl>
+    <w:lvl w:ilvl="2" w:tplc="08090005" w:tentative="1">
+      <w:start w:val="1"/>
+      <w:numFmt w:val="bullet"/>
+      <w:lvlText w:val=""/>
+      <w:lvlJc w:val="left"/>
+      <w:pPr>
+        <w:ind w:left="2160" w:hanging="360"/>
+      </w:pPr>
+      <w:rPr>
+        <w:rFonts w:ascii="Wingdings" w:hAnsi="Wingdings" w:hint="default"/>
+      </w:rPr>
+    </w:lvl>
+    <w:lvl w:ilvl="3" w:tplc="08090001" w:tentative="1">
+      <w:start w:val="1"/>
+      <w:numFmt w:val="bullet"/>
+      <w:lvlText w:val=""/>
+      <w:lvlJc w:val="left"/>
+      <w:pPr>
+        <w:ind w:left="2880" w:hanging="360"/>
+      </w:pPr>
+      <w:rPr>
+        <w:rFonts w:ascii="Symbol" w:hAnsi="Symbol" w:hint="default"/>
+      </w:rPr>
+    </w:lvl>
+    <w:lvl w:ilvl="4" w:tplc="08090003" w:tentative="1">
+      <w:start w:val="1"/>
+      <w:numFmt w:val="bullet"/>
+      <w:lvlText w:val="o"/>
+      <w:lvlJc w:val="left"/>
+      <w:pPr>
+        <w:ind w:left="3600" w:hanging="360"/>
+      </w:pPr>
+      <w:rPr>
+        <w:rFonts w:ascii="Courier New" w:hAnsi="Courier New" w:cs="Courier New" w:hint="default"/>
+      </w:rPr>
+    </w:lvl>
+    <w:lvl w:ilvl="5" w:tplc="08090005" w:tentative="1">
+      <w:start w:val="1"/>
+      <w:numFmt w:val="bullet"/>
+      <w:lvlText w:val=""/>
+      <w:lvlJc w:val="left"/>
+      <w:pPr>
+        <w:ind w:left="4320" w:hanging="360"/>
+      </w:pPr>
+      <w:rPr>
+        <w:rFonts w:ascii="Wingdings" w:hAnsi="Wingdings" w:hint="default"/>
+      </w:rPr>
+    </w:lvl>
+    <w:lvl w:ilvl="6" w:tplc="08090001" w:tentative="1">
+      <w:start w:val="1"/>
+      <w:numFmt w:val="bullet"/>
+      <w:lvlText w:val=""/>
+      <w:lvlJc w:val="left"/>
+      <w:pPr>
+        <w:ind w:left="5040" w:hanging="360"/>
+      </w:pPr>
+      <w:rPr>
+        <w:rFonts w:ascii="Symbol" w:hAnsi="Symbol" w:hint="default"/>
+      </w:rPr>
+    </w:lvl>
+    <w:lvl w:ilvl="7" w:tplc="08090003" w:tentative="1">
+      <w:start w:val="1"/>
+      <w:numFmt w:val="bullet"/>
+      <w:lvlText w:val="o"/>
+      <w:lvlJc w:val="left"/>
+      <w:pPr>
+        <w:ind w:left="5760" w:hanging="360"/>
+      </w:pPr>
+      <w:rPr>
+        <w:rFonts w:ascii="Courier New" w:hAnsi="Courier New" w:cs="Courier New" w:hint="default"/>
+      </w:rPr>
+    </w:lvl>
+    <w:lvl w:ilvl="8" w:tplc="08090005" w:tentative="1">
+      <w:start w:val="1"/>
+      <w:numFmt w:val="bullet"/>
+      <w:lvlText w:val=""/>
+      <w:lvlJc w:val="left"/>
+      <w:pPr>
+        <w:ind w:left="6480" w:hanging="360"/>
+      </w:pPr>
+      <w:rPr>
+        <w:rFonts w:ascii="Wingdings" w:hAnsi="Wingdings" w:hint="default"/>
+      </w:rPr>
+    </w:lvl>
+  </w:abstractNum>
+  <w:num w:numId="1">
+    <w:abstractNumId w:val="0"/>
+  </w:num>
+</w:numbering>
 </file>
 
 <file path=word/styles.xml><?xml version="1.0" encoding="utf-8"?>
@@ -491,6 +1004,17 @@
     <w:semiHidden/>
     <w:unhideWhenUsed/>
   </w:style>
+  <w:style w:type="paragraph" w:styleId="Akapitzlist">
+    <w:name w:val="List Paragraph"/>
+    <w:basedOn w:val="Normalny"/>
+    <w:uiPriority w:val="34"/>
+    <w:qFormat/>
+    <w:rsid w:val="003C3E56"/>
+    <w:pPr>
+      <w:ind w:left="720"/>
+      <w:contextualSpacing/>
+    </w:pPr>
+  </w:style>
 </w:styles>
 </file>
 

</xml_diff>